<commit_message>
Added work on lab 6
</commit_message>
<xml_diff>
--- a/Lab_6_Report_Reeves.docx
+++ b/Lab_6_Report_Reeves.docx
@@ -23,10 +23,7 @@
         <w:spacing w:after="0"/>
       </w:pPr>
       <w:r>
-        <w:t>6/2</w:t>
-      </w:r>
-      <w:r>
-        <w:t>/18</w:t>
+        <w:t>6/2/18</w:t>
       </w:r>
     </w:p>
     <w:p>
@@ -34,10 +31,7 @@
         <w:spacing w:after="0"/>
       </w:pPr>
       <w:r>
-        <w:t>Lab 6</w:t>
-      </w:r>
-      <w:r>
-        <w:t xml:space="preserve"> Report</w:t>
+        <w:t>Lab 6 Report</w:t>
       </w:r>
     </w:p>
     <w:p>
@@ -223,6 +217,61 @@
       <w:r>
         <w:t>After confirming this worked, I reviewed the description document.</w:t>
       </w:r>
+      <w:r>
+        <w:t xml:space="preserve"> After reading the first sentence in that document, I copied the </w:t>
+      </w:r>
+      <w:proofErr w:type="spellStart"/>
+      <w:r>
+        <w:t>binary_to_asciidec</w:t>
+      </w:r>
+      <w:proofErr w:type="spellEnd"/>
+      <w:r>
+        <w:t xml:space="preserve"> function from lab 5 into this project and built to make sure all is well.</w:t>
+      </w:r>
+      <w:r>
+        <w:t xml:space="preserve"> I then added the call stack functionality from Lab 5 as described in the documentation.</w:t>
+      </w:r>
+    </w:p>
+    <w:p>
+      <w:r>
+        <w:t>[</w:t>
+      </w:r>
+      <w:proofErr w:type="gramStart"/>
+      <w:r>
+        <w:t>add</w:t>
+      </w:r>
+      <w:proofErr w:type="gramEnd"/>
+      <w:r>
+        <w:t xml:space="preserve"> stack frame]</w:t>
+      </w:r>
+    </w:p>
+    <w:p>
+      <w:r>
+        <w:t xml:space="preserve">Finally, I added stubs for the needed functions, and </w:t>
+      </w:r>
+      <w:r>
+        <w:t>checked again that everything built correctly.</w:t>
+      </w:r>
+    </w:p>
+    <w:p>
+      <w:pPr>
+        <w:rPr>
+          <w:b/>
+        </w:rPr>
+      </w:pPr>
+      <w:r>
+        <w:rPr>
+          <w:b/>
+        </w:rPr>
+        <w:t>Part 2:</w:t>
+      </w:r>
+    </w:p>
+    <w:p>
+      <w:pPr>
+        <w:rPr>
+          <w:b/>
+        </w:rPr>
+      </w:pPr>
       <w:bookmarkStart w:id="0" w:name="_GoBack"/>
       <w:bookmarkEnd w:id="0"/>
     </w:p>
@@ -236,8 +285,55 @@
         <w:rPr>
           <w:b/>
         </w:rPr>
-        <w:t>Part 2:</w:t>
-      </w:r>
+        <w:t>Part 3</w:t>
+      </w:r>
+      <w:r>
+        <w:rPr>
+          <w:b/>
+        </w:rPr>
+        <w:t>:</w:t>
+      </w:r>
+    </w:p>
+    <w:p>
+      <w:pPr>
+        <w:rPr>
+          <w:b/>
+        </w:rPr>
+      </w:pPr>
+    </w:p>
+    <w:p>
+      <w:pPr>
+        <w:rPr>
+          <w:b/>
+        </w:rPr>
+      </w:pPr>
+      <w:r>
+        <w:rPr>
+          <w:b/>
+        </w:rPr>
+        <w:t>Conclusion:</w:t>
+      </w:r>
+    </w:p>
+    <w:p>
+      <w:pPr>
+        <w:rPr>
+          <w:b/>
+        </w:rPr>
+      </w:pPr>
+    </w:p>
+    <w:p>
+      <w:pPr>
+        <w:rPr>
+          <w:b/>
+        </w:rPr>
+      </w:pPr>
+    </w:p>
+    <w:p>
+      <w:pPr>
+        <w:rPr>
+          <w:b/>
+        </w:rPr>
+      </w:pPr>
     </w:p>
     <w:p>
       <w:pPr>

</xml_diff>

<commit_message>
Added last work on lab 6 and report
</commit_message>
<xml_diff>
--- a/Lab_6_Report_Reeves.docx
+++ b/Lab_6_Report_Reeves.docx
@@ -92,21 +92,10 @@
       <w:r>
         <w:t>a build.</w:t>
       </w:r>
-    </w:p>
-    <w:p>
-      <w:r>
-        <w:rPr>
-          <w:highlight w:val="yellow"/>
-        </w:rPr>
-        <w:t>[PHOTO of setting up lab 5]</w:t>
-      </w:r>
-    </w:p>
-    <w:p>
       <w:r>
         <w:rPr>
           <w:noProof/>
         </w:rPr>
-        <w:lastRenderedPageBreak/>
         <w:drawing>
           <wp:inline distT="0" distB="0" distL="0" distR="0">
             <wp:extent cx="5943600" cy="5460365"/>
@@ -169,7 +158,6 @@
         <w:rPr>
           <w:noProof/>
         </w:rPr>
-        <w:lastRenderedPageBreak/>
         <w:drawing>
           <wp:inline distT="0" distB="0" distL="0" distR="0">
             <wp:extent cx="5943600" cy="4615180"/>
@@ -234,27 +222,867 @@
     </w:p>
     <w:p>
       <w:r>
-        <w:t>[</w:t>
-      </w:r>
+        <w:rPr>
+          <w:noProof/>
+        </w:rPr>
+        <w:lastRenderedPageBreak/>
+        <w:drawing>
+          <wp:inline distT="0" distB="0" distL="0" distR="0">
+            <wp:extent cx="5876925" cy="2705100"/>
+            <wp:effectExtent l="0" t="0" r="9525" b="0"/>
+            <wp:docPr id="4" name="Picture 4"/>
+            <wp:cNvGraphicFramePr>
+              <a:graphicFrameLocks xmlns:a="http://schemas.openxmlformats.org/drawingml/2006/main" noChangeAspect="1"/>
+            </wp:cNvGraphicFramePr>
+            <a:graphic xmlns:a="http://schemas.openxmlformats.org/drawingml/2006/main">
+              <a:graphicData uri="http://schemas.openxmlformats.org/drawingml/2006/picture">
+                <pic:pic xmlns:pic="http://schemas.openxmlformats.org/drawingml/2006/picture">
+                  <pic:nvPicPr>
+                    <pic:cNvPr id="4" name="Lab6_Part1_3.JPG"/>
+                    <pic:cNvPicPr/>
+                  </pic:nvPicPr>
+                  <pic:blipFill>
+                    <a:blip r:embed="rId6">
+                      <a:extLst>
+                        <a:ext uri="{28A0092B-C50C-407E-A947-70E740481C1C}">
+                          <a14:useLocalDpi xmlns:a14="http://schemas.microsoft.com/office/drawing/2010/main" val="0"/>
+                        </a:ext>
+                      </a:extLst>
+                    </a:blip>
+                    <a:stretch>
+                      <a:fillRect/>
+                    </a:stretch>
+                  </pic:blipFill>
+                  <pic:spPr>
+                    <a:xfrm>
+                      <a:off x="0" y="0"/>
+                      <a:ext cx="5876925" cy="2705100"/>
+                    </a:xfrm>
+                    <a:prstGeom prst="rect">
+                      <a:avLst/>
+                    </a:prstGeom>
+                  </pic:spPr>
+                </pic:pic>
+              </a:graphicData>
+            </a:graphic>
+          </wp:inline>
+        </w:drawing>
+      </w:r>
+      <w:r>
+        <w:t xml:space="preserve">Finally, I added stubs for the needed functions, and </w:t>
+      </w:r>
+      <w:r>
+        <w:t>checked again that everything built correctly.</w:t>
+      </w:r>
+    </w:p>
+    <w:p>
+      <w:pPr>
+        <w:rPr>
+          <w:b/>
+        </w:rPr>
+      </w:pPr>
+      <w:r>
+        <w:rPr>
+          <w:b/>
+        </w:rPr>
+        <w:t>Part 2:</w:t>
+      </w:r>
+    </w:p>
+    <w:p>
+      <w:r>
+        <w:t xml:space="preserve">For part 2 of this lab, I followed the algorithm provided in the description document very closely. Upon realizing I needed output to the UART screen to see what answers I was getting, I decided to copy over my </w:t>
+      </w:r>
+      <w:proofErr w:type="spellStart"/>
+      <w:r>
+        <w:t>is_a_digit</w:t>
+      </w:r>
+      <w:proofErr w:type="spellEnd"/>
+      <w:r>
+        <w:t xml:space="preserve"> function over and make sure that was working. The implementation of </w:t>
+      </w:r>
+      <w:proofErr w:type="spellStart"/>
+      <w:r>
+        <w:t>is_a_digit</w:t>
+      </w:r>
+      <w:proofErr w:type="spellEnd"/>
+      <w:r>
+        <w:t xml:space="preserve"> stayed the same from lab 5. After copying this over, I realized that my </w:t>
+      </w:r>
+      <w:proofErr w:type="spellStart"/>
+      <w:r>
+        <w:t>asciidec_to_Bin</w:t>
+      </w:r>
+      <w:proofErr w:type="spellEnd"/>
+      <w:r>
+        <w:t xml:space="preserve"> function needs to call it. </w:t>
+      </w:r>
+      <w:r>
+        <w:t>After reading through the specifications of this function (and a lot of work in lab) I ended up with the following implementation (stack frame allocation aside):</w:t>
+      </w:r>
+    </w:p>
+    <w:p>
+      <w:r>
+        <w:rPr>
+          <w:noProof/>
+        </w:rPr>
+        <w:lastRenderedPageBreak/>
+        <w:drawing>
+          <wp:inline distT="0" distB="0" distL="0" distR="0">
+            <wp:extent cx="5943600" cy="7192645"/>
+            <wp:effectExtent l="0" t="0" r="0" b="8255"/>
+            <wp:docPr id="5" name="Picture 5"/>
+            <wp:cNvGraphicFramePr>
+              <a:graphicFrameLocks xmlns:a="http://schemas.openxmlformats.org/drawingml/2006/main" noChangeAspect="1"/>
+            </wp:cNvGraphicFramePr>
+            <a:graphic xmlns:a="http://schemas.openxmlformats.org/drawingml/2006/main">
+              <a:graphicData uri="http://schemas.openxmlformats.org/drawingml/2006/picture">
+                <pic:pic xmlns:pic="http://schemas.openxmlformats.org/drawingml/2006/picture">
+                  <pic:nvPicPr>
+                    <pic:cNvPr id="5" name="Lab6_Part2_1.JPG"/>
+                    <pic:cNvPicPr/>
+                  </pic:nvPicPr>
+                  <pic:blipFill>
+                    <a:blip r:embed="rId7">
+                      <a:extLst>
+                        <a:ext uri="{28A0092B-C50C-407E-A947-70E740481C1C}">
+                          <a14:useLocalDpi xmlns:a14="http://schemas.microsoft.com/office/drawing/2010/main" val="0"/>
+                        </a:ext>
+                      </a:extLst>
+                    </a:blip>
+                    <a:stretch>
+                      <a:fillRect/>
+                    </a:stretch>
+                  </pic:blipFill>
+                  <pic:spPr>
+                    <a:xfrm>
+                      <a:off x="0" y="0"/>
+                      <a:ext cx="5943600" cy="7192645"/>
+                    </a:xfrm>
+                    <a:prstGeom prst="rect">
+                      <a:avLst/>
+                    </a:prstGeom>
+                  </pic:spPr>
+                </pic:pic>
+              </a:graphicData>
+            </a:graphic>
+          </wp:inline>
+        </w:drawing>
+      </w:r>
+    </w:p>
+    <w:p>
+      <w:r>
+        <w:t>This is also the place where I decided to declare all the strings I would need to produce the appropriate output.</w:t>
+      </w:r>
+    </w:p>
+    <w:p>
+      <w:r>
+        <w:rPr>
+          <w:noProof/>
+        </w:rPr>
+        <w:lastRenderedPageBreak/>
+        <w:drawing>
+          <wp:inline distT="0" distB="0" distL="0" distR="0">
+            <wp:extent cx="5857875" cy="2743200"/>
+            <wp:effectExtent l="0" t="0" r="9525" b="0"/>
+            <wp:docPr id="6" name="Picture 6"/>
+            <wp:cNvGraphicFramePr>
+              <a:graphicFrameLocks xmlns:a="http://schemas.openxmlformats.org/drawingml/2006/main" noChangeAspect="1"/>
+            </wp:cNvGraphicFramePr>
+            <a:graphic xmlns:a="http://schemas.openxmlformats.org/drawingml/2006/main">
+              <a:graphicData uri="http://schemas.openxmlformats.org/drawingml/2006/picture">
+                <pic:pic xmlns:pic="http://schemas.openxmlformats.org/drawingml/2006/picture">
+                  <pic:nvPicPr>
+                    <pic:cNvPr id="6" name="Lab6_Part2_2.JPG"/>
+                    <pic:cNvPicPr/>
+                  </pic:nvPicPr>
+                  <pic:blipFill>
+                    <a:blip r:embed="rId8">
+                      <a:extLst>
+                        <a:ext uri="{28A0092B-C50C-407E-A947-70E740481C1C}">
+                          <a14:useLocalDpi xmlns:a14="http://schemas.microsoft.com/office/drawing/2010/main" val="0"/>
+                        </a:ext>
+                      </a:extLst>
+                    </a:blip>
+                    <a:stretch>
+                      <a:fillRect/>
+                    </a:stretch>
+                  </pic:blipFill>
+                  <pic:spPr>
+                    <a:xfrm>
+                      <a:off x="0" y="0"/>
+                      <a:ext cx="5857875" cy="2743200"/>
+                    </a:xfrm>
+                    <a:prstGeom prst="rect">
+                      <a:avLst/>
+                    </a:prstGeom>
+                  </pic:spPr>
+                </pic:pic>
+              </a:graphicData>
+            </a:graphic>
+          </wp:inline>
+        </w:drawing>
+      </w:r>
+    </w:p>
+    <w:p>
+      <w:r>
+        <w:t xml:space="preserve">I then ran the program with invalid input to make sure I got the right error message. This is the output after using the </w:t>
+      </w:r>
+      <w:proofErr w:type="spellStart"/>
+      <w:r>
+        <w:t>input_string</w:t>
+      </w:r>
+      <w:proofErr w:type="spellEnd"/>
+      <w:r>
+        <w:t xml:space="preserve"> of “2nope53”. </w:t>
+      </w:r>
+      <w:proofErr w:type="spellStart"/>
+      <w:r>
+        <w:t>Error_message_out</w:t>
+      </w:r>
+      <w:proofErr w:type="spellEnd"/>
+      <w:r>
+        <w:t xml:space="preserve"> just jumps to the output message and unwinding of main’s stack frame.</w:t>
+      </w:r>
+    </w:p>
+    <w:p>
+      <w:r>
+        <w:rPr>
+          <w:noProof/>
+        </w:rPr>
+        <w:drawing>
+          <wp:inline distT="0" distB="0" distL="0" distR="0">
+            <wp:extent cx="5629275" cy="2800350"/>
+            <wp:effectExtent l="0" t="0" r="9525" b="0"/>
+            <wp:docPr id="7" name="Picture 7"/>
+            <wp:cNvGraphicFramePr>
+              <a:graphicFrameLocks xmlns:a="http://schemas.openxmlformats.org/drawingml/2006/main" noChangeAspect="1"/>
+            </wp:cNvGraphicFramePr>
+            <a:graphic xmlns:a="http://schemas.openxmlformats.org/drawingml/2006/main">
+              <a:graphicData uri="http://schemas.openxmlformats.org/drawingml/2006/picture">
+                <pic:pic xmlns:pic="http://schemas.openxmlformats.org/drawingml/2006/picture">
+                  <pic:nvPicPr>
+                    <pic:cNvPr id="7" name="Lab6_Part2_3.JPG"/>
+                    <pic:cNvPicPr/>
+                  </pic:nvPicPr>
+                  <pic:blipFill>
+                    <a:blip r:embed="rId9">
+                      <a:extLst>
+                        <a:ext uri="{28A0092B-C50C-407E-A947-70E740481C1C}">
+                          <a14:useLocalDpi xmlns:a14="http://schemas.microsoft.com/office/drawing/2010/main" val="0"/>
+                        </a:ext>
+                      </a:extLst>
+                    </a:blip>
+                    <a:stretch>
+                      <a:fillRect/>
+                    </a:stretch>
+                  </pic:blipFill>
+                  <pic:spPr>
+                    <a:xfrm>
+                      <a:off x="0" y="0"/>
+                      <a:ext cx="5629275" cy="2800350"/>
+                    </a:xfrm>
+                    <a:prstGeom prst="rect">
+                      <a:avLst/>
+                    </a:prstGeom>
+                  </pic:spPr>
+                </pic:pic>
+              </a:graphicData>
+            </a:graphic>
+          </wp:inline>
+        </w:drawing>
+      </w:r>
+    </w:p>
+    <w:p>
+      <w:r>
+        <w:t>The basic algorithm provided in the lab description is as follows:</w:t>
+      </w:r>
+    </w:p>
+    <w:p>
+      <w:r>
+        <w:t>//Basic algorithm</w:t>
+      </w:r>
+    </w:p>
+    <w:p>
+      <w:r>
+        <w:t>//guess = n / 2;</w:t>
+      </w:r>
+    </w:p>
+    <w:p>
+      <w:r>
+        <w:t>//do {</w:t>
+      </w:r>
+    </w:p>
+    <w:p>
+      <w:r>
+        <w:t>//</w:t>
+      </w:r>
+      <w:proofErr w:type="spellStart"/>
+      <w:r>
+        <w:t>prev_guess</w:t>
+      </w:r>
+      <w:proofErr w:type="spellEnd"/>
+      <w:r>
+        <w:t xml:space="preserve"> = guess;</w:t>
+      </w:r>
+    </w:p>
+    <w:p>
+      <w:r>
+        <w:t>//guess = (</w:t>
+      </w:r>
+      <w:proofErr w:type="spellStart"/>
+      <w:r>
+        <w:t>prev_guess</w:t>
+      </w:r>
+      <w:proofErr w:type="spellEnd"/>
+      <w:r>
+        <w:t xml:space="preserve"> + n / </w:t>
+      </w:r>
+      <w:proofErr w:type="spellStart"/>
+      <w:r>
+        <w:t>prev_guess</w:t>
+      </w:r>
+      <w:proofErr w:type="spellEnd"/>
+      <w:r>
+        <w:t>) / 2;</w:t>
+      </w:r>
+    </w:p>
+    <w:p>
+      <w:r>
+        <w:lastRenderedPageBreak/>
+        <w:t>//} while (</w:t>
+      </w:r>
+      <w:proofErr w:type="spellStart"/>
+      <w:r>
+        <w:t>prev_guess</w:t>
+      </w:r>
+      <w:proofErr w:type="spellEnd"/>
+      <w:r>
+        <w:t xml:space="preserve"> - guess &gt; 1);</w:t>
+      </w:r>
+    </w:p>
+    <w:p>
+      <w:r>
+        <w:t xml:space="preserve">After, again, quite a bit of work in lab the following implementation of </w:t>
+      </w:r>
+      <w:proofErr w:type="spellStart"/>
+      <w:r>
+        <w:t>isqrt</w:t>
+      </w:r>
+      <w:proofErr w:type="spellEnd"/>
+      <w:r>
+        <w:t xml:space="preserve"> was reached.</w:t>
+      </w:r>
+    </w:p>
+    <w:p>
+      <w:r>
+        <w:rPr>
+          <w:noProof/>
+        </w:rPr>
+        <w:drawing>
+          <wp:inline distT="0" distB="0" distL="0" distR="0">
+            <wp:extent cx="5943600" cy="6445250"/>
+            <wp:effectExtent l="0" t="0" r="0" b="0"/>
+            <wp:docPr id="8" name="Picture 8"/>
+            <wp:cNvGraphicFramePr>
+              <a:graphicFrameLocks xmlns:a="http://schemas.openxmlformats.org/drawingml/2006/main" noChangeAspect="1"/>
+            </wp:cNvGraphicFramePr>
+            <a:graphic xmlns:a="http://schemas.openxmlformats.org/drawingml/2006/main">
+              <a:graphicData uri="http://schemas.openxmlformats.org/drawingml/2006/picture">
+                <pic:pic xmlns:pic="http://schemas.openxmlformats.org/drawingml/2006/picture">
+                  <pic:nvPicPr>
+                    <pic:cNvPr id="8" name="Lab6_Part2_4.JPG"/>
+                    <pic:cNvPicPr/>
+                  </pic:nvPicPr>
+                  <pic:blipFill>
+                    <a:blip r:embed="rId10">
+                      <a:extLst>
+                        <a:ext uri="{28A0092B-C50C-407E-A947-70E740481C1C}">
+                          <a14:useLocalDpi xmlns:a14="http://schemas.microsoft.com/office/drawing/2010/main" val="0"/>
+                        </a:ext>
+                      </a:extLst>
+                    </a:blip>
+                    <a:stretch>
+                      <a:fillRect/>
+                    </a:stretch>
+                  </pic:blipFill>
+                  <pic:spPr>
+                    <a:xfrm>
+                      <a:off x="0" y="0"/>
+                      <a:ext cx="5943600" cy="6445250"/>
+                    </a:xfrm>
+                    <a:prstGeom prst="rect">
+                      <a:avLst/>
+                    </a:prstGeom>
+                  </pic:spPr>
+                </pic:pic>
+              </a:graphicData>
+            </a:graphic>
+          </wp:inline>
+        </w:drawing>
+      </w:r>
+    </w:p>
+    <w:p>
+      <w:r>
+        <w:rPr>
+          <w:noProof/>
+        </w:rPr>
+        <w:lastRenderedPageBreak/>
+        <w:drawing>
+          <wp:inline distT="0" distB="0" distL="0" distR="0">
+            <wp:extent cx="5943600" cy="8221980"/>
+            <wp:effectExtent l="0" t="0" r="0" b="7620"/>
+            <wp:docPr id="9" name="Picture 9"/>
+            <wp:cNvGraphicFramePr>
+              <a:graphicFrameLocks xmlns:a="http://schemas.openxmlformats.org/drawingml/2006/main" noChangeAspect="1"/>
+            </wp:cNvGraphicFramePr>
+            <a:graphic xmlns:a="http://schemas.openxmlformats.org/drawingml/2006/main">
+              <a:graphicData uri="http://schemas.openxmlformats.org/drawingml/2006/picture">
+                <pic:pic xmlns:pic="http://schemas.openxmlformats.org/drawingml/2006/picture">
+                  <pic:nvPicPr>
+                    <pic:cNvPr id="9" name="Lab6_Part2_5.JPG"/>
+                    <pic:cNvPicPr/>
+                  </pic:nvPicPr>
+                  <pic:blipFill>
+                    <a:blip r:embed="rId11">
+                      <a:extLst>
+                        <a:ext uri="{28A0092B-C50C-407E-A947-70E740481C1C}">
+                          <a14:useLocalDpi xmlns:a14="http://schemas.microsoft.com/office/drawing/2010/main" val="0"/>
+                        </a:ext>
+                      </a:extLst>
+                    </a:blip>
+                    <a:stretch>
+                      <a:fillRect/>
+                    </a:stretch>
+                  </pic:blipFill>
+                  <pic:spPr>
+                    <a:xfrm>
+                      <a:off x="0" y="0"/>
+                      <a:ext cx="5943600" cy="8221980"/>
+                    </a:xfrm>
+                    <a:prstGeom prst="rect">
+                      <a:avLst/>
+                    </a:prstGeom>
+                  </pic:spPr>
+                </pic:pic>
+              </a:graphicData>
+            </a:graphic>
+          </wp:inline>
+        </w:drawing>
+      </w:r>
+    </w:p>
+    <w:p>
+      <w:r>
+        <w:rPr>
+          <w:noProof/>
+        </w:rPr>
+        <w:lastRenderedPageBreak/>
+        <w:drawing>
+          <wp:inline distT="0" distB="0" distL="0" distR="0">
+            <wp:extent cx="5943600" cy="1968500"/>
+            <wp:effectExtent l="0" t="0" r="0" b="0"/>
+            <wp:docPr id="10" name="Picture 10"/>
+            <wp:cNvGraphicFramePr>
+              <a:graphicFrameLocks xmlns:a="http://schemas.openxmlformats.org/drawingml/2006/main" noChangeAspect="1"/>
+            </wp:cNvGraphicFramePr>
+            <a:graphic xmlns:a="http://schemas.openxmlformats.org/drawingml/2006/main">
+              <a:graphicData uri="http://schemas.openxmlformats.org/drawingml/2006/picture">
+                <pic:pic xmlns:pic="http://schemas.openxmlformats.org/drawingml/2006/picture">
+                  <pic:nvPicPr>
+                    <pic:cNvPr id="10" name="Lab6_Part2_6.JPG"/>
+                    <pic:cNvPicPr/>
+                  </pic:nvPicPr>
+                  <pic:blipFill>
+                    <a:blip r:embed="rId12">
+                      <a:extLst>
+                        <a:ext uri="{28A0092B-C50C-407E-A947-70E740481C1C}">
+                          <a14:useLocalDpi xmlns:a14="http://schemas.microsoft.com/office/drawing/2010/main" val="0"/>
+                        </a:ext>
+                      </a:extLst>
+                    </a:blip>
+                    <a:stretch>
+                      <a:fillRect/>
+                    </a:stretch>
+                  </pic:blipFill>
+                  <pic:spPr>
+                    <a:xfrm>
+                      <a:off x="0" y="0"/>
+                      <a:ext cx="5943600" cy="1968500"/>
+                    </a:xfrm>
+                    <a:prstGeom prst="rect">
+                      <a:avLst/>
+                    </a:prstGeom>
+                  </pic:spPr>
+                </pic:pic>
+              </a:graphicData>
+            </a:graphic>
+          </wp:inline>
+        </w:drawing>
+      </w:r>
+    </w:p>
+    <w:p>
+      <w:r>
+        <w:t>After quite a bit of debugging and watching registers, the correct output was verified in main with the following lines added:</w:t>
+      </w:r>
+    </w:p>
+    <w:p>
+      <w:r>
+        <w:rPr>
+          <w:noProof/>
+        </w:rPr>
+        <w:drawing>
+          <wp:inline distT="0" distB="0" distL="0" distR="0">
+            <wp:extent cx="5943600" cy="2967355"/>
+            <wp:effectExtent l="0" t="0" r="0" b="4445"/>
+            <wp:docPr id="11" name="Picture 11"/>
+            <wp:cNvGraphicFramePr>
+              <a:graphicFrameLocks xmlns:a="http://schemas.openxmlformats.org/drawingml/2006/main" noChangeAspect="1"/>
+            </wp:cNvGraphicFramePr>
+            <a:graphic xmlns:a="http://schemas.openxmlformats.org/drawingml/2006/main">
+              <a:graphicData uri="http://schemas.openxmlformats.org/drawingml/2006/picture">
+                <pic:pic xmlns:pic="http://schemas.openxmlformats.org/drawingml/2006/picture">
+                  <pic:nvPicPr>
+                    <pic:cNvPr id="11" name="Lab6_Part2_7.JPG"/>
+                    <pic:cNvPicPr/>
+                  </pic:nvPicPr>
+                  <pic:blipFill>
+                    <a:blip r:embed="rId13">
+                      <a:extLst>
+                        <a:ext uri="{28A0092B-C50C-407E-A947-70E740481C1C}">
+                          <a14:useLocalDpi xmlns:a14="http://schemas.microsoft.com/office/drawing/2010/main" val="0"/>
+                        </a:ext>
+                      </a:extLst>
+                    </a:blip>
+                    <a:stretch>
+                      <a:fillRect/>
+                    </a:stretch>
+                  </pic:blipFill>
+                  <pic:spPr>
+                    <a:xfrm>
+                      <a:off x="0" y="0"/>
+                      <a:ext cx="5943600" cy="2967355"/>
+                    </a:xfrm>
+                    <a:prstGeom prst="rect">
+                      <a:avLst/>
+                    </a:prstGeom>
+                  </pic:spPr>
+                </pic:pic>
+              </a:graphicData>
+            </a:graphic>
+          </wp:inline>
+        </w:drawing>
+      </w:r>
+    </w:p>
+    <w:p>
+      <w:pPr>
+        <w:rPr>
+          <w:b/>
+        </w:rPr>
+      </w:pPr>
+      <w:r>
+        <w:rPr>
+          <w:b/>
+        </w:rPr>
+        <w:t>Part 3:</w:t>
+      </w:r>
+    </w:p>
+    <w:p>
+      <w:r>
+        <w:t xml:space="preserve"> Some of part 3 was done in the implementation of </w:t>
+      </w:r>
+      <w:proofErr w:type="spellStart"/>
+      <w:r>
+        <w:t>isqrt</w:t>
+      </w:r>
+      <w:proofErr w:type="spellEnd"/>
+      <w:r>
+        <w:t>. In particular the requested output of:</w:t>
+      </w:r>
+    </w:p>
+    <w:p>
+      <w:pPr>
+        <w:spacing w:after="0" w:line="240" w:lineRule="auto"/>
+        <w:rPr>
+          <w:rFonts w:eastAsia="Times New Roman" w:cs="Courier New"/>
+          <w:color w:val="000000"/>
+        </w:rPr>
+      </w:pPr>
       <w:proofErr w:type="gramStart"/>
       <w:r>
-        <w:t>add</w:t>
+        <w:rPr>
+          <w:rFonts w:eastAsia="Times New Roman" w:cs="Courier New"/>
+          <w:color w:val="000000"/>
+        </w:rPr>
+        <w:t>debug</w:t>
       </w:r>
       <w:proofErr w:type="gramEnd"/>
       <w:r>
-        <w:t xml:space="preserve"> stack frame]</w:t>
-      </w:r>
-    </w:p>
-    <w:p>
-      <w:r>
-        <w:t xml:space="preserve">Finally, I added stubs for the needed functions, and </w:t>
-      </w:r>
-      <w:r>
-        <w:t>checked again that everything built correctly.</w:t>
+        <w:rPr>
+          <w:rFonts w:eastAsia="Times New Roman" w:cs="Courier New"/>
+          <w:color w:val="000000"/>
+        </w:rPr>
+        <w:t xml:space="preserve"> iteration: 1 guess: 126</w:t>
       </w:r>
     </w:p>
     <w:p>
       <w:pPr>
+        <w:spacing w:after="0" w:line="240" w:lineRule="auto"/>
+        <w:rPr>
+          <w:rFonts w:eastAsia="Times New Roman" w:cs="Courier New"/>
+          <w:color w:val="000000"/>
+        </w:rPr>
+      </w:pPr>
+      <w:r>
+        <w:rPr>
+          <w:rFonts w:eastAsia="Times New Roman" w:cs="Courier New"/>
+          <w:color w:val="000000"/>
+        </w:rPr>
+        <w:t>…</w:t>
+      </w:r>
+    </w:p>
+    <w:p>
+      <w:pPr>
+        <w:spacing w:after="0" w:line="240" w:lineRule="auto"/>
+        <w:rPr>
+          <w:rFonts w:eastAsia="Times New Roman" w:cs="Times New Roman"/>
+          <w:color w:val="000000"/>
+        </w:rPr>
+      </w:pPr>
+    </w:p>
+    <w:p>
+      <w:r>
+        <w:t>This was confirmed by running a test with the number ‘253’.</w:t>
+      </w:r>
+    </w:p>
+    <w:p>
+      <w:r>
+        <w:rPr>
+          <w:noProof/>
+        </w:rPr>
+        <w:lastRenderedPageBreak/>
+        <w:drawing>
+          <wp:inline distT="0" distB="0" distL="0" distR="0">
+            <wp:extent cx="5943600" cy="5364480"/>
+            <wp:effectExtent l="0" t="0" r="0" b="7620"/>
+            <wp:docPr id="12" name="Picture 12"/>
+            <wp:cNvGraphicFramePr>
+              <a:graphicFrameLocks xmlns:a="http://schemas.openxmlformats.org/drawingml/2006/main" noChangeAspect="1"/>
+            </wp:cNvGraphicFramePr>
+            <a:graphic xmlns:a="http://schemas.openxmlformats.org/drawingml/2006/main">
+              <a:graphicData uri="http://schemas.openxmlformats.org/drawingml/2006/picture">
+                <pic:pic xmlns:pic="http://schemas.openxmlformats.org/drawingml/2006/picture">
+                  <pic:nvPicPr>
+                    <pic:cNvPr id="12" name="Lab6_Part3_1.JPG"/>
+                    <pic:cNvPicPr/>
+                  </pic:nvPicPr>
+                  <pic:blipFill>
+                    <a:blip r:embed="rId14">
+                      <a:extLst>
+                        <a:ext uri="{28A0092B-C50C-407E-A947-70E740481C1C}">
+                          <a14:useLocalDpi xmlns:a14="http://schemas.microsoft.com/office/drawing/2010/main" val="0"/>
+                        </a:ext>
+                      </a:extLst>
+                    </a:blip>
+                    <a:stretch>
+                      <a:fillRect/>
+                    </a:stretch>
+                  </pic:blipFill>
+                  <pic:spPr>
+                    <a:xfrm>
+                      <a:off x="0" y="0"/>
+                      <a:ext cx="5943600" cy="5364480"/>
+                    </a:xfrm>
+                    <a:prstGeom prst="rect">
+                      <a:avLst/>
+                    </a:prstGeom>
+                  </pic:spPr>
+                </pic:pic>
+              </a:graphicData>
+            </a:graphic>
+          </wp:inline>
+        </w:drawing>
+      </w:r>
+    </w:p>
+    <w:p>
+      <w:r>
+        <w:t>The final part was just to output the last line:</w:t>
+      </w:r>
+    </w:p>
+    <w:p>
+      <w:r>
+        <w:t xml:space="preserve">The </w:t>
+      </w:r>
+      <w:proofErr w:type="spellStart"/>
+      <w:r>
+        <w:t>isqrt</w:t>
+      </w:r>
+      <w:proofErr w:type="spellEnd"/>
+      <w:r>
+        <w:t xml:space="preserve"> of 253 is 15. Check: 15^2 = 225, 16^2 = 256.</w:t>
+      </w:r>
+    </w:p>
+    <w:p>
+      <w:r>
+        <w:t>This task proved to be pretty repetitive, as I just had to print out a lot of parts of the string to get everything in order. I did also have to save the result, result +1, and squares of both numbers into s registers.</w:t>
+      </w:r>
+    </w:p>
+    <w:p>
+      <w:r>
+        <w:rPr>
+          <w:noProof/>
+        </w:rPr>
+        <w:drawing>
+          <wp:inline distT="0" distB="0" distL="0" distR="0">
+            <wp:extent cx="5076825" cy="1009650"/>
+            <wp:effectExtent l="0" t="0" r="9525" b="0"/>
+            <wp:docPr id="13" name="Picture 13"/>
+            <wp:cNvGraphicFramePr>
+              <a:graphicFrameLocks xmlns:a="http://schemas.openxmlformats.org/drawingml/2006/main" noChangeAspect="1"/>
+            </wp:cNvGraphicFramePr>
+            <a:graphic xmlns:a="http://schemas.openxmlformats.org/drawingml/2006/main">
+              <a:graphicData uri="http://schemas.openxmlformats.org/drawingml/2006/picture">
+                <pic:pic xmlns:pic="http://schemas.openxmlformats.org/drawingml/2006/picture">
+                  <pic:nvPicPr>
+                    <pic:cNvPr id="13" name="Lab6_Part3_2.JPG"/>
+                    <pic:cNvPicPr/>
+                  </pic:nvPicPr>
+                  <pic:blipFill>
+                    <a:blip r:embed="rId15">
+                      <a:extLst>
+                        <a:ext uri="{28A0092B-C50C-407E-A947-70E740481C1C}">
+                          <a14:useLocalDpi xmlns:a14="http://schemas.microsoft.com/office/drawing/2010/main" val="0"/>
+                        </a:ext>
+                      </a:extLst>
+                    </a:blip>
+                    <a:stretch>
+                      <a:fillRect/>
+                    </a:stretch>
+                  </pic:blipFill>
+                  <pic:spPr>
+                    <a:xfrm>
+                      <a:off x="0" y="0"/>
+                      <a:ext cx="5076825" cy="1009650"/>
+                    </a:xfrm>
+                    <a:prstGeom prst="rect">
+                      <a:avLst/>
+                    </a:prstGeom>
+                  </pic:spPr>
+                </pic:pic>
+              </a:graphicData>
+            </a:graphic>
+          </wp:inline>
+        </w:drawing>
+      </w:r>
+    </w:p>
+    <w:p>
+      <w:r>
+        <w:t>An example output of the beginning of the last line is shown below:</w:t>
+      </w:r>
+    </w:p>
+    <w:p>
+      <w:r>
+        <w:rPr>
+          <w:noProof/>
+        </w:rPr>
+        <w:lastRenderedPageBreak/>
+        <w:drawing>
+          <wp:inline distT="0" distB="0" distL="0" distR="0">
+            <wp:extent cx="4343400" cy="6667500"/>
+            <wp:effectExtent l="0" t="0" r="0" b="0"/>
+            <wp:docPr id="14" name="Picture 14"/>
+            <wp:cNvGraphicFramePr>
+              <a:graphicFrameLocks xmlns:a="http://schemas.openxmlformats.org/drawingml/2006/main" noChangeAspect="1"/>
+            </wp:cNvGraphicFramePr>
+            <a:graphic xmlns:a="http://schemas.openxmlformats.org/drawingml/2006/main">
+              <a:graphicData uri="http://schemas.openxmlformats.org/drawingml/2006/picture">
+                <pic:pic xmlns:pic="http://schemas.openxmlformats.org/drawingml/2006/picture">
+                  <pic:nvPicPr>
+                    <pic:cNvPr id="14" name="Lab6_Part3_3.JPG"/>
+                    <pic:cNvPicPr/>
+                  </pic:nvPicPr>
+                  <pic:blipFill>
+                    <a:blip r:embed="rId16">
+                      <a:extLst>
+                        <a:ext uri="{28A0092B-C50C-407E-A947-70E740481C1C}">
+                          <a14:useLocalDpi xmlns:a14="http://schemas.microsoft.com/office/drawing/2010/main" val="0"/>
+                        </a:ext>
+                      </a:extLst>
+                    </a:blip>
+                    <a:stretch>
+                      <a:fillRect/>
+                    </a:stretch>
+                  </pic:blipFill>
+                  <pic:spPr>
+                    <a:xfrm>
+                      <a:off x="0" y="0"/>
+                      <a:ext cx="4343400" cy="6667500"/>
+                    </a:xfrm>
+                    <a:prstGeom prst="rect">
+                      <a:avLst/>
+                    </a:prstGeom>
+                  </pic:spPr>
+                </pic:pic>
+              </a:graphicData>
+            </a:graphic>
+          </wp:inline>
+        </w:drawing>
+      </w:r>
+    </w:p>
+    <w:p>
+      <w:r>
+        <w:t>A final run of the whole build gave me the following output.</w:t>
+      </w:r>
+    </w:p>
+    <w:p>
+      <w:r>
+        <w:rPr>
+          <w:noProof/>
+        </w:rPr>
+        <w:lastRenderedPageBreak/>
+        <w:drawing>
+          <wp:inline distT="0" distB="0" distL="0" distR="0">
+            <wp:extent cx="4829175" cy="6372225"/>
+            <wp:effectExtent l="0" t="0" r="9525" b="9525"/>
+            <wp:docPr id="15" name="Picture 15"/>
+            <wp:cNvGraphicFramePr>
+              <a:graphicFrameLocks xmlns:a="http://schemas.openxmlformats.org/drawingml/2006/main" noChangeAspect="1"/>
+            </wp:cNvGraphicFramePr>
+            <a:graphic xmlns:a="http://schemas.openxmlformats.org/drawingml/2006/main">
+              <a:graphicData uri="http://schemas.openxmlformats.org/drawingml/2006/picture">
+                <pic:pic xmlns:pic="http://schemas.openxmlformats.org/drawingml/2006/picture">
+                  <pic:nvPicPr>
+                    <pic:cNvPr id="15" name="Lab6_Part3_4.JPG"/>
+                    <pic:cNvPicPr/>
+                  </pic:nvPicPr>
+                  <pic:blipFill>
+                    <a:blip r:embed="rId17">
+                      <a:extLst>
+                        <a:ext uri="{28A0092B-C50C-407E-A947-70E740481C1C}">
+                          <a14:useLocalDpi xmlns:a14="http://schemas.microsoft.com/office/drawing/2010/main" val="0"/>
+                        </a:ext>
+                      </a:extLst>
+                    </a:blip>
+                    <a:stretch>
+                      <a:fillRect/>
+                    </a:stretch>
+                  </pic:blipFill>
+                  <pic:spPr>
+                    <a:xfrm>
+                      <a:off x="0" y="0"/>
+                      <a:ext cx="4829175" cy="6372225"/>
+                    </a:xfrm>
+                    <a:prstGeom prst="rect">
+                      <a:avLst/>
+                    </a:prstGeom>
+                  </pic:spPr>
+                </pic:pic>
+              </a:graphicData>
+            </a:graphic>
+          </wp:inline>
+        </w:drawing>
+      </w:r>
+    </w:p>
+    <w:p>
+      <w:pPr>
         <w:rPr>
           <w:b/>
         </w:rPr>
@@ -263,63 +1091,22 @@
         <w:rPr>
           <w:b/>
         </w:rPr>
-        <w:t>Part 2:</w:t>
-      </w:r>
-    </w:p>
-    <w:p>
-      <w:pPr>
-        <w:rPr>
-          <w:b/>
-        </w:rPr>
-      </w:pPr>
+        <w:t>Conclusion:</w:t>
+      </w:r>
+    </w:p>
+    <w:p>
+      <w:r>
+        <w:t>In summary, I definitely got a lot of practice allocating/unwinding stack frames, jumping to functions, calling a function from a function, printing to a UART window, and debugging problems.</w:t>
+      </w:r>
+      <w:r>
+        <w:t xml:space="preserve"> The biggest problem I had in this lab was starting implementation of algorithms. Once I had a basic understanding of how to start the implementation, I was much better off. Working in a group actually helped this a lot. Lab sessions were very valuable in the sense that we could all bounce ideas off each other and catch logic errors early. I did also notice that my output was a bit different than the lab documentation. This is </w:t>
+      </w:r>
+      <w:r>
+        <w:lastRenderedPageBreak/>
+        <w:t xml:space="preserve">something we all noticed in lab, and were a bit confused about how our number of guesses was off by a bit. Again, working in a group helped us all catch this issue too. </w:t>
+      </w:r>
       <w:bookmarkStart w:id="0" w:name="_GoBack"/>
       <w:bookmarkEnd w:id="0"/>
-    </w:p>
-    <w:p>
-      <w:pPr>
-        <w:rPr>
-          <w:b/>
-        </w:rPr>
-      </w:pPr>
-      <w:r>
-        <w:rPr>
-          <w:b/>
-        </w:rPr>
-        <w:t>Part 3</w:t>
-      </w:r>
-      <w:r>
-        <w:rPr>
-          <w:b/>
-        </w:rPr>
-        <w:t>:</w:t>
-      </w:r>
-    </w:p>
-    <w:p>
-      <w:pPr>
-        <w:rPr>
-          <w:b/>
-        </w:rPr>
-      </w:pPr>
-    </w:p>
-    <w:p>
-      <w:pPr>
-        <w:rPr>
-          <w:b/>
-        </w:rPr>
-      </w:pPr>
-      <w:r>
-        <w:rPr>
-          <w:b/>
-        </w:rPr>
-        <w:t>Conclusion:</w:t>
-      </w:r>
-    </w:p>
-    <w:p>
-      <w:pPr>
-        <w:rPr>
-          <w:b/>
-        </w:rPr>
-      </w:pPr>
     </w:p>
     <w:p>
       <w:pPr>

</xml_diff>